<commit_message>
Update Julia Lobaton, 2.Semester, gdv FS22LO1.docx
</commit_message>
<xml_diff>
--- a/LE1/Julia Lobaton, 2.Semester, gdv FS22LO1.docx
+++ b/LE1/Julia Lobaton, 2.Semester, gdv FS22LO1.docx
@@ -7,126 +7,110 @@
         <w:rPr>
           <w:b/>
           <w:bCs/>
+          <w:color w:val="1F3864" w:themeColor="accent1" w:themeShade="80"/>
           <w:sz w:val="28"/>
           <w:szCs w:val="28"/>
         </w:rPr>
       </w:pPr>
-      <w:r>
+    </w:p>
+    <w:p>
+      <w:pPr>
         <w:rPr>
           <w:b/>
           <w:bCs/>
+          <w:color w:val="1F3864" w:themeColor="accent1" w:themeShade="80"/>
           <w:sz w:val="28"/>
           <w:szCs w:val="28"/>
         </w:rPr>
-        <w:t xml:space="preserve">LO1: </w:t>
-      </w:r>
-      <w:proofErr w:type="spellStart"/>
+      </w:pPr>
       <w:r>
         <w:rPr>
           <w:b/>
           <w:bCs/>
+          <w:color w:val="1F3864" w:themeColor="accent1" w:themeShade="80"/>
           <w:sz w:val="28"/>
           <w:szCs w:val="28"/>
         </w:rPr>
-        <w:t>Visualization</w:t>
-      </w:r>
-      <w:proofErr w:type="spellEnd"/>
+        <w:t xml:space="preserve">LO1: </w:t>
+      </w:r>
+      <w:proofErr w:type="spellStart"/>
       <w:r>
         <w:rPr>
           <w:b/>
           <w:bCs/>
+          <w:color w:val="1F3864" w:themeColor="accent1" w:themeShade="80"/>
           <w:sz w:val="28"/>
           <w:szCs w:val="28"/>
         </w:rPr>
-        <w:t xml:space="preserve"> </w:t>
-      </w:r>
-      <w:proofErr w:type="spellStart"/>
+        <w:t>Visualization</w:t>
+      </w:r>
+      <w:proofErr w:type="spellEnd"/>
       <w:r>
         <w:rPr>
           <w:b/>
           <w:bCs/>
+          <w:color w:val="1F3864" w:themeColor="accent1" w:themeShade="80"/>
           <w:sz w:val="28"/>
           <w:szCs w:val="28"/>
         </w:rPr>
-        <w:t>basics</w:t>
-      </w:r>
-      <w:proofErr w:type="spellEnd"/>
+        <w:t xml:space="preserve"> </w:t>
+      </w:r>
+      <w:proofErr w:type="spellStart"/>
       <w:r>
         <w:rPr>
           <w:b/>
           <w:bCs/>
+          <w:color w:val="1F3864" w:themeColor="accent1" w:themeShade="80"/>
           <w:sz w:val="28"/>
           <w:szCs w:val="28"/>
         </w:rPr>
-        <w:t xml:space="preserve">, </w:t>
-      </w:r>
-      <w:proofErr w:type="spellStart"/>
+        <w:t>basics</w:t>
+      </w:r>
+      <w:proofErr w:type="spellEnd"/>
       <w:r>
         <w:rPr>
           <w:b/>
           <w:bCs/>
+          <w:color w:val="1F3864" w:themeColor="accent1" w:themeShade="80"/>
           <w:sz w:val="28"/>
           <w:szCs w:val="28"/>
         </w:rPr>
-        <w:t>chart</w:t>
-      </w:r>
-      <w:proofErr w:type="spellEnd"/>
+        <w:t xml:space="preserve">, </w:t>
+      </w:r>
+      <w:proofErr w:type="spellStart"/>
       <w:r>
         <w:rPr>
           <w:b/>
           <w:bCs/>
+          <w:color w:val="1F3864" w:themeColor="accent1" w:themeShade="80"/>
           <w:sz w:val="28"/>
           <w:szCs w:val="28"/>
         </w:rPr>
-        <w:t xml:space="preserve"> </w:t>
-      </w:r>
-      <w:proofErr w:type="spellStart"/>
+        <w:t>chart</w:t>
+      </w:r>
+      <w:proofErr w:type="spellEnd"/>
       <w:r>
         <w:rPr>
           <w:b/>
           <w:bCs/>
+          <w:color w:val="1F3864" w:themeColor="accent1" w:themeShade="80"/>
           <w:sz w:val="28"/>
           <w:szCs w:val="28"/>
         </w:rPr>
-        <w:t>types</w:t>
-      </w:r>
-      <w:proofErr w:type="spellEnd"/>
-    </w:p>
-    <w:p>
+        <w:t xml:space="preserve"> </w:t>
+      </w:r>
+      <w:proofErr w:type="spellStart"/>
       <w:r>
         <w:rPr>
           <w:b/>
           <w:bCs/>
-        </w:rPr>
-        <w:t>Einleitung</w:t>
-      </w:r>
-      <w:r>
-        <w:br/>
-      </w:r>
-      <w:r>
-        <w:t xml:space="preserve">In dieser Lerneinheit geht es darum, die </w:t>
-      </w:r>
-      <w:r>
-        <w:t xml:space="preserve">vielen verschiedenen Visualisierungstypen </w:t>
-      </w:r>
-      <w:r>
-        <w:t>zu verstehen und zu lernen, wann welche</w:t>
-      </w:r>
-      <w:r>
-        <w:t>r angewendet werden soll. Hierzu ist immer entschei</w:t>
-      </w:r>
-      <w:r>
-        <w:t>dend, was man mit seiner Visualisierung ausdrücken möchte und wer das Zielpublikum ist.</w:t>
-      </w:r>
-      <w:r>
-        <w:br/>
-      </w:r>
-      <w:r>
-        <w:t>Die Abbildungen sind alle zusätzlich noch grösser dargestellt im Anhang zu finden.</w:t>
-      </w:r>
-      <w:r>
-        <w:br/>
-      </w:r>
+          <w:color w:val="1F3864" w:themeColor="accent1" w:themeShade="80"/>
+          <w:sz w:val="28"/>
+          <w:szCs w:val="28"/>
+        </w:rPr>
+        <w:t>types</w:t>
+      </w:r>
+      <w:proofErr w:type="spellEnd"/>
     </w:p>
     <w:p>
       <w:r>
@@ -134,6 +118,66 @@
           <w:b/>
           <w:bCs/>
         </w:rPr>
+        <w:t>Einleitung</w:t>
+      </w:r>
+      <w:r>
+        <w:br/>
+      </w:r>
+      <w:r>
+        <w:t xml:space="preserve">In dieser Lerneinheit geht es darum, die </w:t>
+      </w:r>
+      <w:r>
+        <w:t xml:space="preserve">vielen verschiedenen Visualisierungstypen </w:t>
+      </w:r>
+      <w:r>
+        <w:t>zu verstehen und zu lernen, wann welche</w:t>
+      </w:r>
+      <w:r>
+        <w:t>r angewendet werden soll. Hierzu ist immer entschei</w:t>
+      </w:r>
+      <w:r>
+        <w:t>dend, was</w:t>
+      </w:r>
+      <w:r>
+        <w:t xml:space="preserve"> </w:t>
+      </w:r>
+      <w:r>
+        <w:t xml:space="preserve">mit </w:t>
+      </w:r>
+      <w:r>
+        <w:t>der</w:t>
+      </w:r>
+      <w:r>
+        <w:t xml:space="preserve"> Visualisierung aus</w:t>
+      </w:r>
+      <w:r>
+        <w:t xml:space="preserve">gedrückt werden </w:t>
+      </w:r>
+      <w:r>
+        <w:t>möchte</w:t>
+      </w:r>
+      <w:r>
+        <w:t xml:space="preserve"> </w:t>
+      </w:r>
+      <w:r>
+        <w:t>und wer das Zielpublikum ist.</w:t>
+      </w:r>
+      <w:r>
+        <w:br/>
+      </w:r>
+      <w:r>
+        <w:t>Die Abbildungen sind alle zusätzlich noch grösser dargestellt im Anhang zu finden.</w:t>
+      </w:r>
+      <w:r>
+        <w:br/>
+      </w:r>
+    </w:p>
+    <w:p>
+      <w:r>
+        <w:rPr>
+          <w:b/>
+          <w:bCs/>
+        </w:rPr>
         <w:t>Daten</w:t>
       </w:r>
       <w:r>
@@ -144,15 +188,13 @@
         <w:br/>
       </w:r>
       <w:r>
-        <w:t xml:space="preserve">In diesem Kapitel werde ich die Daten </w:t>
-      </w:r>
-      <w:proofErr w:type="gramStart"/>
-      <w:r>
-        <w:t>von der Steinschlagrisiko</w:t>
-      </w:r>
-      <w:proofErr w:type="gramEnd"/>
-      <w:r>
-        <w:t xml:space="preserve"> Challenge verwenden. </w:t>
+        <w:t>In diesem Kapitel werde ich die Daten von der Steinschlagrisiko</w:t>
+      </w:r>
+      <w:r>
+        <w:t>-</w:t>
+      </w:r>
+      <w:r>
+        <w:t xml:space="preserve">Challenge verwenden. </w:t>
       </w:r>
       <w:r>
         <w:t xml:space="preserve">Die Daten bestehen aus </w:t>
@@ -601,41 +643,15 @@
       <w:pPr>
         <w:rPr>
           <w:noProof/>
-          <w:color w:val="808080" w:themeColor="background1" w:themeShade="80"/>
-        </w:rPr>
-      </w:pPr>
-      <w:r>
+        </w:rPr>
+      </w:pPr>
+    </w:p>
+    <w:p>
+      <w:pPr>
         <w:rPr>
           <w:noProof/>
-          <w:color w:val="808080" w:themeColor="background1" w:themeShade="80"/>
-        </w:rPr>
-        <w:t>__________________________________________________________________________________</w:t>
-      </w:r>
-    </w:p>
-    <w:p>
-      <w:pPr>
-        <w:pStyle w:val="Fuzeile"/>
-        <w:rPr>
-          <w:color w:val="808080" w:themeColor="background1" w:themeShade="80"/>
-          <w:sz w:val="18"/>
-          <w:szCs w:val="18"/>
-        </w:rPr>
-      </w:pPr>
-      <w:r>
-        <w:rPr>
-          <w:color w:val="808080" w:themeColor="background1" w:themeShade="80"/>
-          <w:vertAlign w:val="superscript"/>
-        </w:rPr>
-        <w:t xml:space="preserve">1   </w:t>
-      </w:r>
-      <w:r>
-        <w:rPr>
-          <w:color w:val="808080" w:themeColor="background1" w:themeShade="80"/>
-          <w:sz w:val="18"/>
-          <w:szCs w:val="18"/>
-        </w:rPr>
-        <w:t>https://www.gut-erklaert.de/mathematik/kreisdiagramm.html</w:t>
-      </w:r>
+        </w:rPr>
+      </w:pPr>
     </w:p>
     <w:p>
       <w:pPr>
@@ -650,28 +666,21 @@
           <w:noProof/>
         </w:rPr>
       </w:pPr>
-    </w:p>
-    <w:p>
-      <w:pPr>
+      <w:r>
         <w:rPr>
           <w:noProof/>
         </w:rPr>
-      </w:pPr>
-      <w:r>
-        <w:rPr>
-          <w:noProof/>
-        </w:rPr>
         <w:drawing>
-          <wp:anchor distT="0" distB="0" distL="114300" distR="114300" simplePos="0" relativeHeight="251663360" behindDoc="1" locked="0" layoutInCell="1" allowOverlap="1" wp14:anchorId="742B9C11" wp14:editId="7B4ED8FF">
+          <wp:anchor distT="0" distB="0" distL="114300" distR="114300" simplePos="0" relativeHeight="251663360" behindDoc="1" locked="0" layoutInCell="1" allowOverlap="1" wp14:anchorId="742B9C11" wp14:editId="4B99BD63">
             <wp:simplePos x="0" y="0"/>
             <wp:positionH relativeFrom="margin">
               <wp:align>center</wp:align>
             </wp:positionH>
             <wp:positionV relativeFrom="paragraph">
-              <wp:posOffset>-2540</wp:posOffset>
+              <wp:posOffset>18415</wp:posOffset>
             </wp:positionV>
-            <wp:extent cx="3018327" cy="1552755"/>
-            <wp:effectExtent l="0" t="0" r="0" b="9525"/>
+            <wp:extent cx="2512612" cy="1292594"/>
+            <wp:effectExtent l="0" t="0" r="2540" b="3175"/>
             <wp:wrapNone/>
             <wp:docPr id="12" name="Grafik 12"/>
             <wp:cNvGraphicFramePr>
@@ -702,7 +711,7 @@
                   <pic:spPr bwMode="auto">
                     <a:xfrm>
                       <a:off x="0" y="0"/>
-                      <a:ext cx="3018327" cy="1552755"/>
+                      <a:ext cx="2512612" cy="1292594"/>
                     </a:xfrm>
                     <a:prstGeom prst="rect">
                       <a:avLst/>
@@ -727,94 +736,59 @@
     </w:p>
     <w:p>
       <w:pPr>
+        <w:rPr>
+          <w:noProof/>
+        </w:rPr>
+      </w:pPr>
+    </w:p>
+    <w:p>
+      <w:pPr>
         <w:tabs>
           <w:tab w:val="left" w:pos="3817"/>
           <w:tab w:val="center" w:pos="4536"/>
+          <w:tab w:val="left" w:pos="5384"/>
         </w:tabs>
         <w:rPr>
           <w:noProof/>
         </w:rPr>
       </w:pPr>
-      <w:r>
+    </w:p>
+    <w:p>
+      <w:pPr>
+        <w:tabs>
+          <w:tab w:val="left" w:pos="3817"/>
+          <w:tab w:val="center" w:pos="4536"/>
+          <w:tab w:val="left" w:pos="5384"/>
+        </w:tabs>
+        <w:jc w:val="center"/>
         <w:rPr>
           <w:noProof/>
         </w:rPr>
-        <w:tab/>
-      </w:r>
-      <w:r>
+      </w:pPr>
+    </w:p>
+    <w:p>
+      <w:pPr>
+        <w:tabs>
+          <w:tab w:val="left" w:pos="3817"/>
+          <w:tab w:val="center" w:pos="4536"/>
+          <w:tab w:val="left" w:pos="5384"/>
+        </w:tabs>
         <w:rPr>
           <w:noProof/>
         </w:rPr>
-        <w:tab/>
-      </w:r>
+      </w:pPr>
     </w:p>
     <w:p>
       <w:pPr>
         <w:tabs>
-          <w:tab w:val="left" w:pos="3749"/>
-          <w:tab w:val="left" w:pos="5420"/>
-          <w:tab w:val="left" w:pos="5583"/>
+          <w:tab w:val="left" w:pos="3817"/>
+          <w:tab w:val="center" w:pos="4536"/>
+          <w:tab w:val="left" w:pos="5384"/>
         </w:tabs>
         <w:rPr>
           <w:noProof/>
         </w:rPr>
       </w:pPr>
-      <w:r>
-        <w:rPr>
-          <w:noProof/>
-        </w:rPr>
-        <w:tab/>
-      </w:r>
-    </w:p>
-    <w:p>
-      <w:pPr>
-        <w:tabs>
-          <w:tab w:val="left" w:pos="3749"/>
-          <w:tab w:val="left" w:pos="5420"/>
-        </w:tabs>
-        <w:rPr>
-          <w:noProof/>
-        </w:rPr>
-      </w:pPr>
-    </w:p>
-    <w:p>
-      <w:pPr>
-        <w:tabs>
-          <w:tab w:val="left" w:pos="3749"/>
-          <w:tab w:val="left" w:pos="5420"/>
-        </w:tabs>
-        <w:rPr>
-          <w:noProof/>
-        </w:rPr>
-      </w:pPr>
-    </w:p>
-    <w:p>
-      <w:pPr>
-        <w:tabs>
-          <w:tab w:val="left" w:pos="3749"/>
-          <w:tab w:val="left" w:pos="5420"/>
-        </w:tabs>
-        <w:rPr>
-          <w:noProof/>
-        </w:rPr>
-      </w:pPr>
-    </w:p>
-    <w:p>
-      <w:pPr>
-        <w:tabs>
-          <w:tab w:val="left" w:pos="3749"/>
-          <w:tab w:val="left" w:pos="5420"/>
-        </w:tabs>
-        <w:rPr>
-          <w:noProof/>
-        </w:rPr>
-      </w:pPr>
-      <w:r>
-        <w:rPr>
-          <w:noProof/>
-        </w:rPr>
-        <w:t xml:space="preserve">                                                   </w:t>
-      </w:r>
       <w:r>
         <w:rPr>
           <w:i/>
@@ -822,7 +796,7 @@
           <w:sz w:val="15"/>
           <w:szCs w:val="15"/>
         </w:rPr>
-        <w:t xml:space="preserve">Abbildung 3: </w:t>
+        <w:t xml:space="preserve">                                                                   </w:t>
       </w:r>
       <w:r>
         <w:rPr>
@@ -831,6 +805,15 @@
           <w:sz w:val="15"/>
           <w:szCs w:val="15"/>
         </w:rPr>
+        <w:t xml:space="preserve">Abbildung 3: </w:t>
+      </w:r>
+      <w:r>
+        <w:rPr>
+          <w:i/>
+          <w:iCs/>
+          <w:sz w:val="15"/>
+          <w:szCs w:val="15"/>
+        </w:rPr>
         <w:t>Geschwindigkeit in m/s je nach Masse für Zone kombiniert</w:t>
       </w:r>
     </w:p>
@@ -858,21 +841,26 @@
       </w:r>
     </w:p>
     <w:p>
+      <w:pPr>
+        <w:rPr>
+          <w:vertAlign w:val="superscript"/>
+        </w:rPr>
+      </w:pPr>
       <w:r>
         <w:rPr>
           <w:noProof/>
         </w:rPr>
         <w:drawing>
-          <wp:anchor distT="0" distB="0" distL="114300" distR="114300" simplePos="0" relativeHeight="251664384" behindDoc="0" locked="0" layoutInCell="1" allowOverlap="1" wp14:anchorId="5A505A43" wp14:editId="62DC7003">
+          <wp:anchor distT="0" distB="0" distL="114300" distR="114300" simplePos="0" relativeHeight="251664384" behindDoc="0" locked="0" layoutInCell="1" allowOverlap="1" wp14:anchorId="5A505A43" wp14:editId="1E3C4A5B">
             <wp:simplePos x="0" y="0"/>
             <wp:positionH relativeFrom="margin">
-              <wp:align>center</wp:align>
+              <wp:posOffset>1984375</wp:posOffset>
             </wp:positionH>
             <wp:positionV relativeFrom="paragraph">
-              <wp:posOffset>751713</wp:posOffset>
+              <wp:posOffset>998220</wp:posOffset>
             </wp:positionV>
-            <wp:extent cx="2146868" cy="1551600"/>
-            <wp:effectExtent l="0" t="0" r="6350" b="0"/>
+            <wp:extent cx="1788226" cy="1292400"/>
+            <wp:effectExtent l="0" t="0" r="2540" b="3175"/>
             <wp:wrapTopAndBottom/>
             <wp:docPr id="1" name="Grafik 1"/>
             <wp:cNvGraphicFramePr>
@@ -903,7 +891,7 @@
                   <pic:spPr bwMode="auto">
                     <a:xfrm>
                       <a:off x="0" y="0"/>
-                      <a:ext cx="2146868" cy="1551600"/>
+                      <a:ext cx="1788226" cy="1292400"/>
                     </a:xfrm>
                     <a:prstGeom prst="rect">
                       <a:avLst/>
@@ -935,19 +923,58 @@
         <w:t xml:space="preserve"> </w:t>
       </w:r>
       <w:r>
-        <w:t>Hier ist wie bei den Abbildungen 1-3 klar ersichtlich, dass die Steine aus der Ablösungszone eine deutlich höhere Geschwindigkeit haben als die Steine aus der Ablösungszone 1.</w:t>
-      </w:r>
-      <w:r>
-        <w:br/>
-      </w:r>
-      <w:r>
-        <w:t xml:space="preserve">        </w:t>
-      </w:r>
-    </w:p>
-    <w:p>
-      <w:pPr>
-        <w:jc w:val="center"/>
-      </w:pPr>
+        <w:t xml:space="preserve">Hier ist wie bei den Abbildungen 1-3 klar ersichtlich, dass die Steine aus der Ablösungszone </w:t>
+      </w:r>
+      <w:r>
+        <w:t xml:space="preserve">2 </w:t>
+      </w:r>
+      <w:r>
+        <w:t>eine deutlich höhere Geschwindigkeit haben als die Steine aus der Ablösungszone 1.</w:t>
+      </w:r>
+      <w:r>
+        <w:t xml:space="preserve"> </w:t>
+      </w:r>
+      <w:r>
+        <w:t>Der Boxplot hat den Vorteil, dass aus einer Grafik sehr viele Informationen abgelesen werden können</w:t>
+      </w:r>
+      <w:r>
+        <w:t xml:space="preserve">. Unter anderem den Median, </w:t>
+      </w:r>
+      <w:r>
+        <w:t xml:space="preserve">das </w:t>
+      </w:r>
+      <w:r>
+        <w:t xml:space="preserve">Minimum, </w:t>
+      </w:r>
+      <w:r>
+        <w:t xml:space="preserve">das </w:t>
+      </w:r>
+      <w:r>
+        <w:t xml:space="preserve">Maximum, </w:t>
+      </w:r>
+      <w:r>
+        <w:t xml:space="preserve">die Spannweite </w:t>
+      </w:r>
+      <w:r>
+        <w:t xml:space="preserve">und die </w:t>
+      </w:r>
+      <w:r>
+        <w:t>Quantile</w:t>
+      </w:r>
+      <w:r>
+        <w:t>.</w:t>
+      </w:r>
+      <w:r>
+        <w:rPr>
+          <w:vertAlign w:val="superscript"/>
+        </w:rPr>
+        <w:t>1</w:t>
+      </w:r>
+    </w:p>
+    <w:p>
+      <w:r>
+        <w:t xml:space="preserve">                                                            </w:t>
+      </w:r>
       <w:r>
         <w:rPr>
           <w:i/>
@@ -992,18 +1019,26 @@
           <w:bCs/>
         </w:rPr>
       </w:pPr>
-      <w:r>
+    </w:p>
+    <w:p>
+      <w:pPr>
         <w:rPr>
           <w:b/>
           <w:bCs/>
         </w:rPr>
-        <w:t>Tageszeitpunkt</w:t>
-      </w:r>
+      </w:pPr>
       <w:r>
         <w:rPr>
           <w:b/>
           <w:bCs/>
         </w:rPr>
+        <w:t>Tageszeitpunkt</w:t>
+      </w:r>
+      <w:r>
+        <w:rPr>
+          <w:b/>
+          <w:bCs/>
+        </w:rPr>
         <w:t xml:space="preserve"> der Steinschläge</w:t>
       </w:r>
     </w:p>
@@ -1060,7 +1095,7 @@
         <w:rPr>
           <w:vertAlign w:val="superscript"/>
         </w:rPr>
-        <w:t>1</w:t>
+        <w:t>2</w:t>
       </w:r>
     </w:p>
     <w:p>
@@ -1071,43 +1106,35 @@
           <w:szCs w:val="15"/>
         </w:rPr>
         <w:drawing>
-          <wp:anchor distT="0" distB="0" distL="114300" distR="114300" simplePos="0" relativeHeight="251665408" behindDoc="1" locked="0" layoutInCell="1" allowOverlap="1" wp14:anchorId="3691D3BE" wp14:editId="1AA3C6D1">
+          <wp:anchor distT="0" distB="0" distL="114300" distR="114300" simplePos="0" relativeHeight="251665408" behindDoc="1" locked="0" layoutInCell="1" allowOverlap="1" wp14:anchorId="3691D3BE" wp14:editId="0AFF0CD5">
             <wp:simplePos x="0" y="0"/>
             <wp:positionH relativeFrom="margin">
               <wp:align>center</wp:align>
             </wp:positionH>
             <wp:positionV relativeFrom="paragraph">
-              <wp:posOffset>4748</wp:posOffset>
+              <wp:posOffset>13970</wp:posOffset>
             </wp:positionV>
-            <wp:extent cx="1585801" cy="1551600"/>
+            <wp:extent cx="1320888" cy="1292400"/>
             <wp:effectExtent l="0" t="0" r="0" b="0"/>
             <wp:wrapTight wrapText="bothSides">
               <wp:wrapPolygon edited="0">
-                <wp:start x="17387" y="0"/>
-                <wp:lineTo x="2595" y="265"/>
-                <wp:lineTo x="2336" y="1061"/>
-                <wp:lineTo x="7266" y="4509"/>
-                <wp:lineTo x="260" y="4774"/>
-                <wp:lineTo x="260" y="5570"/>
-                <wp:lineTo x="3633" y="8753"/>
-                <wp:lineTo x="3374" y="12997"/>
-                <wp:lineTo x="5709" y="17241"/>
-                <wp:lineTo x="5450" y="17772"/>
-                <wp:lineTo x="4412" y="19628"/>
-                <wp:lineTo x="8045" y="19628"/>
-                <wp:lineTo x="12197" y="19098"/>
-                <wp:lineTo x="16609" y="18037"/>
-                <wp:lineTo x="20501" y="16445"/>
-                <wp:lineTo x="21020" y="15650"/>
-                <wp:lineTo x="19204" y="12997"/>
-                <wp:lineTo x="18685" y="8753"/>
-                <wp:lineTo x="21280" y="6366"/>
-                <wp:lineTo x="21020" y="5570"/>
-                <wp:lineTo x="15311" y="4509"/>
-                <wp:lineTo x="19204" y="1857"/>
-                <wp:lineTo x="19982" y="796"/>
-                <wp:lineTo x="18425" y="0"/>
-                <wp:lineTo x="17387" y="0"/>
+                <wp:start x="2181" y="0"/>
+                <wp:lineTo x="0" y="5095"/>
+                <wp:lineTo x="0" y="5732"/>
+                <wp:lineTo x="2804" y="10508"/>
+                <wp:lineTo x="4985" y="20061"/>
+                <wp:lineTo x="8100" y="20061"/>
+                <wp:lineTo x="12150" y="19424"/>
+                <wp:lineTo x="21185" y="16877"/>
+                <wp:lineTo x="21185" y="15603"/>
+                <wp:lineTo x="19315" y="10508"/>
+                <wp:lineTo x="21185" y="6050"/>
+                <wp:lineTo x="21185" y="5732"/>
+                <wp:lineTo x="16512" y="5413"/>
+                <wp:lineTo x="19004" y="2547"/>
+                <wp:lineTo x="19938" y="637"/>
+                <wp:lineTo x="18692" y="0"/>
+                <wp:lineTo x="2181" y="0"/>
               </wp:wrapPolygon>
             </wp:wrapTight>
             <wp:docPr id="3" name="Grafik 3"/>
@@ -1139,7 +1166,7 @@
                   <pic:spPr bwMode="auto">
                     <a:xfrm>
                       <a:off x="0" y="0"/>
-                      <a:ext cx="1585801" cy="1551600"/>
+                      <a:ext cx="1320888" cy="1292400"/>
                     </a:xfrm>
                     <a:prstGeom prst="rect">
                       <a:avLst/>
@@ -1152,6 +1179,12 @@
                 </pic:pic>
               </a:graphicData>
             </a:graphic>
+            <wp14:sizeRelH relativeFrom="margin">
+              <wp14:pctWidth>0</wp14:pctWidth>
+            </wp14:sizeRelH>
+            <wp14:sizeRelV relativeFrom="margin">
+              <wp14:pctHeight>0</wp14:pctHeight>
+            </wp14:sizeRelV>
           </wp:anchor>
         </w:drawing>
       </w:r>
@@ -1214,8 +1247,8 @@
           <w:tab w:val="left" w:pos="2016"/>
         </w:tabs>
         <w:rPr>
-          <w:sz w:val="15"/>
-          <w:szCs w:val="15"/>
+          <w:noProof/>
+          <w:color w:val="808080" w:themeColor="background1" w:themeShade="80"/>
         </w:rPr>
       </w:pPr>
       <w:r>
@@ -1224,6 +1257,84 @@
           <w:szCs w:val="15"/>
         </w:rPr>
         <w:tab/>
+      </w:r>
+      <w:r>
+        <w:rPr>
+          <w:sz w:val="15"/>
+          <w:szCs w:val="15"/>
+        </w:rPr>
+        <w:t xml:space="preserve">                                         </w:t>
+      </w:r>
+      <w:r>
+        <w:rPr>
+          <w:sz w:val="15"/>
+          <w:szCs w:val="15"/>
+        </w:rPr>
+        <w:t>Abbildung 5: Tageszeit der Steinschläge</w:t>
+      </w:r>
+      <w:r>
+        <w:rPr>
+          <w:sz w:val="15"/>
+          <w:szCs w:val="15"/>
+        </w:rPr>
+        <w:br/>
+      </w:r>
+      <w:r>
+        <w:rPr>
+          <w:noProof/>
+          <w:color w:val="808080" w:themeColor="background1" w:themeShade="80"/>
+        </w:rPr>
+        <w:t>__________________________________________________________________________________</w:t>
+      </w:r>
+      <w:r>
+        <w:rPr>
+          <w:noProof/>
+          <w:color w:val="808080" w:themeColor="background1" w:themeShade="80"/>
+        </w:rPr>
+        <w:br/>
+      </w:r>
+      <w:r>
+        <w:rPr>
+          <w:color w:val="808080" w:themeColor="background1" w:themeShade="80"/>
+          <w:sz w:val="18"/>
+          <w:szCs w:val="18"/>
+          <w:vertAlign w:val="superscript"/>
+        </w:rPr>
+        <w:t xml:space="preserve">1 </w:t>
+      </w:r>
+      <w:r>
+        <w:rPr>
+          <w:color w:val="808080" w:themeColor="background1" w:themeShade="80"/>
+          <w:sz w:val="18"/>
+          <w:szCs w:val="18"/>
+        </w:rPr>
+        <w:t>https://matheguru.com/stochastik/box-whiskers-plot.html</w:t>
+      </w:r>
+      <w:r>
+        <w:rPr>
+          <w:color w:val="808080" w:themeColor="background1" w:themeShade="80"/>
+          <w:sz w:val="18"/>
+          <w:szCs w:val="18"/>
+          <w:vertAlign w:val="superscript"/>
+        </w:rPr>
+        <w:br/>
+      </w:r>
+      <w:r>
+        <w:rPr>
+          <w:color w:val="808080" w:themeColor="background1" w:themeShade="80"/>
+          <w:sz w:val="18"/>
+          <w:szCs w:val="18"/>
+          <w:vertAlign w:val="superscript"/>
+        </w:rPr>
+        <w:t>2</w:t>
+      </w:r>
+      <w:r>
+        <w:rPr>
+          <w:color w:val="808080" w:themeColor="background1" w:themeShade="80"/>
+          <w:sz w:val="18"/>
+          <w:szCs w:val="18"/>
+        </w:rPr>
+        <w:t>https://www.gut-erklaert.de/mathematik/kreisdiagramm.html</w:t>
       </w:r>
     </w:p>
     <w:p>
@@ -1238,115 +1349,46 @@
       </w:pPr>
       <w:r>
         <w:rPr>
-          <w:sz w:val="15"/>
-          <w:szCs w:val="15"/>
-        </w:rPr>
-        <w:tab/>
-      </w:r>
-      <w:r>
-        <w:rPr>
-          <w:sz w:val="15"/>
-          <w:szCs w:val="15"/>
-        </w:rPr>
-        <w:tab/>
-        <w:t xml:space="preserve">                          </w:t>
-      </w:r>
-      <w:r>
-        <w:rPr>
-          <w:sz w:val="15"/>
-          <w:szCs w:val="15"/>
-        </w:rPr>
-        <w:t xml:space="preserve">          </w:t>
-      </w:r>
-      <w:r>
-        <w:rPr>
-          <w:sz w:val="15"/>
-          <w:szCs w:val="15"/>
-        </w:rPr>
-        <w:t>Abbildung 5: Tageszeit der Steinschläge</w:t>
-      </w:r>
-    </w:p>
-    <w:p>
-      <w:pPr>
-        <w:tabs>
-          <w:tab w:val="left" w:pos="2016"/>
-        </w:tabs>
-        <w:rPr>
-          <w:sz w:val="15"/>
-          <w:szCs w:val="15"/>
-        </w:rPr>
-      </w:pPr>
-    </w:p>
-    <w:p>
-      <w:pPr>
-        <w:tabs>
-          <w:tab w:val="left" w:pos="2016"/>
-        </w:tabs>
-        <w:rPr>
-          <w:sz w:val="15"/>
-          <w:szCs w:val="15"/>
-        </w:rPr>
-      </w:pPr>
-    </w:p>
-    <w:p>
-      <w:pPr>
-        <w:tabs>
-          <w:tab w:val="left" w:pos="2016"/>
-        </w:tabs>
-        <w:rPr>
-          <w:sz w:val="15"/>
-          <w:szCs w:val="15"/>
-        </w:rPr>
-      </w:pPr>
-    </w:p>
-    <w:p>
-      <w:pPr>
-        <w:rPr>
-          <w:sz w:val="15"/>
-          <w:szCs w:val="15"/>
-        </w:rPr>
-      </w:pPr>
-    </w:p>
-    <w:p>
-      <w:pPr>
-        <w:rPr>
           <w:b/>
           <w:bCs/>
+          <w:color w:val="1F3864" w:themeColor="accent1" w:themeShade="80"/>
           <w:sz w:val="28"/>
           <w:szCs w:val="28"/>
         </w:rPr>
-      </w:pPr>
-      <w:r>
+        <w:lastRenderedPageBreak/>
+        <w:t>Anhang</w:t>
+      </w:r>
+    </w:p>
+    <w:p>
+      <w:pPr>
+        <w:rPr>
+          <w:color w:val="2F5496" w:themeColor="accent1" w:themeShade="BF"/>
+        </w:rPr>
+      </w:pPr>
+    </w:p>
+    <w:p>
+      <w:pPr>
         <w:rPr>
           <w:b/>
           <w:bCs/>
-          <w:sz w:val="28"/>
-          <w:szCs w:val="28"/>
-        </w:rPr>
-        <w:t>Anhang</w:t>
-      </w:r>
-    </w:p>
-    <w:p>
-      <w:pPr>
-        <w:rPr>
-          <w:b/>
-          <w:bCs/>
+          <w:color w:val="2F5496" w:themeColor="accent1" w:themeShade="BF"/>
         </w:rPr>
       </w:pPr>
       <w:r>
         <w:rPr>
           <w:noProof/>
+          <w:color w:val="2F5496" w:themeColor="accent1" w:themeShade="BF"/>
           <w:sz w:val="15"/>
           <w:szCs w:val="15"/>
         </w:rPr>
         <w:drawing>
-          <wp:anchor distT="0" distB="0" distL="114300" distR="114300" simplePos="0" relativeHeight="251666432" behindDoc="0" locked="0" layoutInCell="1" allowOverlap="1" wp14:anchorId="10065A36" wp14:editId="5C0B183B">
+          <wp:anchor distT="0" distB="0" distL="114300" distR="114300" simplePos="0" relativeHeight="251666432" behindDoc="0" locked="0" layoutInCell="1" allowOverlap="1" wp14:anchorId="10065A36" wp14:editId="35D92DBE">
             <wp:simplePos x="0" y="0"/>
             <wp:positionH relativeFrom="margin">
               <wp:align>left</wp:align>
             </wp:positionH>
             <wp:positionV relativeFrom="paragraph">
-              <wp:posOffset>271559</wp:posOffset>
+              <wp:posOffset>426252</wp:posOffset>
             </wp:positionV>
             <wp:extent cx="3781425" cy="2751455"/>
             <wp:effectExtent l="0" t="0" r="9525" b="0"/>
@@ -1397,6 +1439,9 @@
         </w:drawing>
       </w:r>
       <w:r>
+        <w:rPr>
+          <w:color w:val="2F5496" w:themeColor="accent1" w:themeShade="BF"/>
+        </w:rPr>
         <w:t xml:space="preserve">Abbildung 1: Geschwindigkeit in m/s der Steine je nach Masse für Zone 1       </w:t>
       </w:r>
     </w:p>
@@ -1418,22 +1463,55 @@
         </w:rPr>
       </w:pPr>
     </w:p>
+    <w:p>
+      <w:pPr>
+        <w:rPr>
+          <w:sz w:val="15"/>
+          <w:szCs w:val="15"/>
+        </w:rPr>
+      </w:pPr>
+    </w:p>
+    <w:p>
+      <w:pPr>
+        <w:rPr>
+          <w:sz w:val="15"/>
+          <w:szCs w:val="15"/>
+        </w:rPr>
+      </w:pPr>
+    </w:p>
     <w:p/>
     <w:p>
-      <w:r>
-        <w:rPr>
-          <w:noProof/>
-          <w:sz w:val="15"/>
-          <w:szCs w:val="15"/>
+      <w:pPr>
+        <w:rPr>
+          <w:color w:val="2F5496" w:themeColor="accent1" w:themeShade="BF"/>
+        </w:rPr>
+      </w:pPr>
+      <w:r>
+        <w:rPr>
+          <w:color w:val="2F5496" w:themeColor="accent1" w:themeShade="BF"/>
+        </w:rPr>
+        <w:t>Abbildung 2: Geschwindigkeit in m/s der Steine je nach Masse für Zone 2</w:t>
+      </w:r>
+    </w:p>
+    <w:p>
+      <w:pPr>
+        <w:rPr>
+          <w:sz w:val="15"/>
+          <w:szCs w:val="15"/>
+        </w:rPr>
+      </w:pPr>
+      <w:r>
+        <w:rPr>
+          <w:color w:val="2F5496" w:themeColor="accent1" w:themeShade="BF"/>
         </w:rPr>
         <w:drawing>
-          <wp:anchor distT="0" distB="0" distL="114300" distR="114300" simplePos="0" relativeHeight="251667456" behindDoc="0" locked="0" layoutInCell="1" allowOverlap="1" wp14:anchorId="3A282177" wp14:editId="5D2484F8">
+          <wp:anchor distT="0" distB="0" distL="114300" distR="114300" simplePos="0" relativeHeight="251667456" behindDoc="0" locked="0" layoutInCell="1" allowOverlap="1" wp14:anchorId="3A282177" wp14:editId="61BADB93">
             <wp:simplePos x="0" y="0"/>
             <wp:positionH relativeFrom="margin">
               <wp:align>left</wp:align>
             </wp:positionH>
             <wp:positionV relativeFrom="paragraph">
-              <wp:posOffset>266065</wp:posOffset>
+              <wp:posOffset>161470</wp:posOffset>
             </wp:positionV>
             <wp:extent cx="3779520" cy="2750185"/>
             <wp:effectExtent l="0" t="0" r="0" b="0"/>
@@ -1489,73 +1567,34 @@
           </wp:anchor>
         </w:drawing>
       </w:r>
-      <w:r>
-        <w:t>Abbildung 2: Geschwindigkeit in m/s der Steine je nach Masse für Zone 2</w:t>
-      </w:r>
-    </w:p>
-    <w:p>
-      <w:pPr>
-        <w:rPr>
-          <w:sz w:val="15"/>
-          <w:szCs w:val="15"/>
-        </w:rPr>
-      </w:pPr>
-    </w:p>
-    <w:p>
-      <w:pPr>
-        <w:rPr>
-          <w:sz w:val="15"/>
-          <w:szCs w:val="15"/>
-        </w:rPr>
-      </w:pPr>
-    </w:p>
-    <w:p>
-      <w:pPr>
-        <w:rPr>
-          <w:sz w:val="15"/>
-          <w:szCs w:val="15"/>
-        </w:rPr>
-      </w:pPr>
-    </w:p>
-    <w:p>
-      <w:pPr>
-        <w:rPr>
-          <w:sz w:val="15"/>
-          <w:szCs w:val="15"/>
-        </w:rPr>
-      </w:pPr>
-    </w:p>
-    <w:p>
-      <w:pPr>
-        <w:rPr>
-          <w:sz w:val="15"/>
-          <w:szCs w:val="15"/>
-        </w:rPr>
-      </w:pPr>
-    </w:p>
-    <w:p>
-      <w:pPr>
-        <w:rPr>
-          <w:sz w:val="15"/>
-          <w:szCs w:val="15"/>
-        </w:rPr>
-      </w:pPr>
-    </w:p>
-    <w:p>
-      <w:pPr>
-        <w:ind w:firstLine="708"/>
-        <w:rPr>
-          <w:noProof/>
-          <w:sz w:val="15"/>
-          <w:szCs w:val="15"/>
-        </w:rPr>
-      </w:pPr>
-    </w:p>
-    <w:p>
-      <w:pPr>
-        <w:ind w:firstLine="708"/>
-        <w:rPr>
-          <w:noProof/>
+    </w:p>
+    <w:p>
+      <w:pPr>
+        <w:rPr>
+          <w:sz w:val="15"/>
+          <w:szCs w:val="15"/>
+        </w:rPr>
+      </w:pPr>
+    </w:p>
+    <w:p>
+      <w:pPr>
+        <w:rPr>
+          <w:sz w:val="15"/>
+          <w:szCs w:val="15"/>
+        </w:rPr>
+      </w:pPr>
+    </w:p>
+    <w:p>
+      <w:pPr>
+        <w:rPr>
+          <w:sz w:val="15"/>
+          <w:szCs w:val="15"/>
+        </w:rPr>
+      </w:pPr>
+    </w:p>
+    <w:p>
+      <w:pPr>
+        <w:rPr>
           <w:sz w:val="15"/>
           <w:szCs w:val="15"/>
         </w:rPr>
@@ -1567,21 +1606,37 @@
           <w:tab w:val="left" w:pos="3749"/>
           <w:tab w:val="left" w:pos="5420"/>
         </w:tabs>
-      </w:pPr>
-      <w:r>
-        <w:rPr>
-          <w:noProof/>
-          <w:sz w:val="15"/>
-          <w:szCs w:val="15"/>
+        <w:rPr>
+          <w:color w:val="2F5496" w:themeColor="accent1" w:themeShade="BF"/>
+        </w:rPr>
+      </w:pPr>
+      <w:r>
+        <w:rPr>
+          <w:color w:val="2F5496" w:themeColor="accent1" w:themeShade="BF"/>
+        </w:rPr>
+        <w:t>Abbildung 3: Geschwindigkeit in m/s je nach Masse für Zone kombiniert</w:t>
+      </w:r>
+    </w:p>
+    <w:p>
+      <w:pPr>
+        <w:ind w:firstLine="708"/>
+        <w:rPr>
+          <w:sz w:val="15"/>
+          <w:szCs w:val="15"/>
+        </w:rPr>
+      </w:pPr>
+      <w:r>
+        <w:rPr>
+          <w:color w:val="2F5496" w:themeColor="accent1" w:themeShade="BF"/>
         </w:rPr>
         <w:drawing>
-          <wp:anchor distT="0" distB="0" distL="114300" distR="114300" simplePos="0" relativeHeight="251668480" behindDoc="0" locked="0" layoutInCell="1" allowOverlap="1" wp14:anchorId="2D877F2B" wp14:editId="544AA77E">
+          <wp:anchor distT="0" distB="0" distL="114300" distR="114300" simplePos="0" relativeHeight="251668480" behindDoc="0" locked="0" layoutInCell="1" allowOverlap="1" wp14:anchorId="2D877F2B" wp14:editId="091FADC1">
             <wp:simplePos x="0" y="0"/>
             <wp:positionH relativeFrom="margin">
               <wp:align>left</wp:align>
             </wp:positionH>
             <wp:positionV relativeFrom="paragraph">
-              <wp:posOffset>317426</wp:posOffset>
+              <wp:posOffset>152520</wp:posOffset>
             </wp:positionV>
             <wp:extent cx="5346396" cy="2750400"/>
             <wp:effectExtent l="0" t="0" r="0" b="0"/>
@@ -1637,41 +1692,52 @@
           </wp:anchor>
         </w:drawing>
       </w:r>
-      <w:r>
-        <w:t>Abbildung 3: Geschwindigkeit in m/s je nach Masse für Zone kombiniert</w:t>
-      </w:r>
-    </w:p>
-    <w:p>
-      <w:pPr>
-        <w:ind w:firstLine="708"/>
-        <w:rPr>
-          <w:sz w:val="15"/>
-          <w:szCs w:val="15"/>
-        </w:rPr>
-      </w:pPr>
-    </w:p>
-    <w:p>
-      <w:pPr>
-        <w:rPr>
-          <w:sz w:val="15"/>
-          <w:szCs w:val="15"/>
-        </w:rPr>
-      </w:pPr>
-    </w:p>
-    <w:p>
-      <w:pPr>
-        <w:rPr>
-          <w:sz w:val="15"/>
-          <w:szCs w:val="15"/>
-        </w:rPr>
-      </w:pPr>
-    </w:p>
-    <w:p>
-      <w:r>
-        <w:rPr>
-          <w:noProof/>
-          <w:sz w:val="15"/>
-          <w:szCs w:val="15"/>
+    </w:p>
+    <w:p>
+      <w:pPr>
+        <w:rPr>
+          <w:sz w:val="15"/>
+          <w:szCs w:val="15"/>
+        </w:rPr>
+      </w:pPr>
+    </w:p>
+    <w:p>
+      <w:pPr>
+        <w:rPr>
+          <w:sz w:val="15"/>
+          <w:szCs w:val="15"/>
+        </w:rPr>
+      </w:pPr>
+    </w:p>
+    <w:p>
+      <w:pPr>
+        <w:rPr>
+          <w:sz w:val="15"/>
+          <w:szCs w:val="15"/>
+        </w:rPr>
+      </w:pPr>
+    </w:p>
+    <w:p>
+      <w:pPr>
+        <w:rPr>
+          <w:sz w:val="15"/>
+          <w:szCs w:val="15"/>
+        </w:rPr>
+      </w:pPr>
+    </w:p>
+    <w:p>
+      <w:pPr>
+        <w:tabs>
+          <w:tab w:val="left" w:pos="3749"/>
+          <w:tab w:val="left" w:pos="5420"/>
+        </w:tabs>
+        <w:rPr>
+          <w:color w:val="2F5496" w:themeColor="accent1" w:themeShade="BF"/>
+        </w:rPr>
+      </w:pPr>
+      <w:r>
+        <w:rPr>
+          <w:color w:val="2F5496" w:themeColor="accent1" w:themeShade="BF"/>
         </w:rPr>
         <w:drawing>
           <wp:anchor distT="0" distB="0" distL="114300" distR="114300" simplePos="0" relativeHeight="251669504" behindDoc="0" locked="0" layoutInCell="1" allowOverlap="1" wp14:anchorId="2A424CAA" wp14:editId="48EBD7FE">
@@ -1737,6 +1803,9 @@
         </w:drawing>
       </w:r>
       <w:r>
+        <w:rPr>
+          <w:color w:val="2F5496" w:themeColor="accent1" w:themeShade="BF"/>
+        </w:rPr>
         <w:t>Abbildung 4: Geschwindigkeit in m/s nach Ablösungszone</w:t>
       </w:r>
     </w:p>
@@ -1777,26 +1846,70 @@
     </w:p>
     <w:p>
       <w:pPr>
-        <w:rPr>
-          <w:sz w:val="15"/>
-          <w:szCs w:val="15"/>
-        </w:rPr>
-      </w:pPr>
-      <w:r>
-        <w:rPr>
-          <w:noProof/>
-          <w:sz w:val="15"/>
-          <w:szCs w:val="15"/>
-        </w:rPr>
-        <w:lastRenderedPageBreak/>
+        <w:tabs>
+          <w:tab w:val="left" w:pos="3749"/>
+          <w:tab w:val="left" w:pos="5420"/>
+        </w:tabs>
+        <w:rPr>
+          <w:color w:val="2F5496" w:themeColor="accent1" w:themeShade="BF"/>
+        </w:rPr>
+      </w:pPr>
+    </w:p>
+    <w:p>
+      <w:pPr>
+        <w:tabs>
+          <w:tab w:val="left" w:pos="3749"/>
+          <w:tab w:val="left" w:pos="5420"/>
+        </w:tabs>
+        <w:rPr>
+          <w:color w:val="2F5496" w:themeColor="accent1" w:themeShade="BF"/>
+        </w:rPr>
+      </w:pPr>
+    </w:p>
+    <w:p>
+      <w:pPr>
+        <w:tabs>
+          <w:tab w:val="left" w:pos="3749"/>
+          <w:tab w:val="left" w:pos="5420"/>
+        </w:tabs>
+        <w:rPr>
+          <w:color w:val="2F5496" w:themeColor="accent1" w:themeShade="BF"/>
+        </w:rPr>
+      </w:pPr>
+    </w:p>
+    <w:p>
+      <w:pPr>
+        <w:tabs>
+          <w:tab w:val="left" w:pos="3749"/>
+          <w:tab w:val="left" w:pos="5420"/>
+        </w:tabs>
+        <w:rPr>
+          <w:color w:val="2F5496" w:themeColor="accent1" w:themeShade="BF"/>
+        </w:rPr>
+      </w:pPr>
+    </w:p>
+    <w:p>
+      <w:pPr>
+        <w:tabs>
+          <w:tab w:val="left" w:pos="3749"/>
+          <w:tab w:val="left" w:pos="5420"/>
+        </w:tabs>
+        <w:rPr>
+          <w:color w:val="2F5496" w:themeColor="accent1" w:themeShade="BF"/>
+        </w:rPr>
+      </w:pPr>
+      <w:r>
+        <w:rPr>
+          <w:color w:val="2F5496" w:themeColor="accent1" w:themeShade="BF"/>
+        </w:rPr>
         <w:drawing>
-          <wp:anchor distT="0" distB="0" distL="114300" distR="114300" simplePos="0" relativeHeight="251670528" behindDoc="0" locked="0" layoutInCell="1" allowOverlap="1" wp14:anchorId="4285AE4A" wp14:editId="55448779">
+          <wp:anchor distT="0" distB="0" distL="114300" distR="114300" simplePos="0" relativeHeight="251670528" behindDoc="0" locked="0" layoutInCell="1" allowOverlap="1" wp14:anchorId="4285AE4A" wp14:editId="73ED14D2">
             <wp:simplePos x="0" y="0"/>
             <wp:positionH relativeFrom="margin">
               <wp:align>left</wp:align>
             </wp:positionH>
             <wp:positionV relativeFrom="paragraph">
-              <wp:posOffset>318032</wp:posOffset>
+              <wp:posOffset>468492</wp:posOffset>
             </wp:positionV>
             <wp:extent cx="2811026" cy="2750400"/>
             <wp:effectExtent l="0" t="0" r="0" b="0"/>
@@ -1853,15 +1966,10 @@
         </w:drawing>
       </w:r>
       <w:r>
-        <w:t>Abbildung 5: Tageszeit der Steinschläge</w:t>
-      </w:r>
-      <w:r>
-        <w:rPr>
-          <w:noProof/>
-          <w:sz w:val="15"/>
-          <w:szCs w:val="15"/>
-        </w:rPr>
-        <w:t xml:space="preserve"> </w:t>
+        <w:rPr>
+          <w:color w:val="2F5496" w:themeColor="accent1" w:themeShade="BF"/>
+        </w:rPr>
+        <w:t xml:space="preserve">Abbildung 5: Tageszeit der Steinschläge </w:t>
       </w:r>
     </w:p>
     <w:sectPr>

</xml_diff>